<commit_message>
working on the write up
</commit_message>
<xml_diff>
--- a/Figures/Data analysis and result section.docx
+++ b/Figures/Data analysis and result section.docx
@@ -58,7 +58,24 @@
           <w:sz w:val="24"/>
           <w:szCs w:val="24"/>
         </w:rPr>
-        <w:t xml:space="preserve"> ants' epigaeic activity, including abundance, richness, evenness, dominance, Simpson’s, and Shannon-Wiener H′, were computed using PAST software (version 4.13). To assess the impact of the waiting period on these indices, a General Linear Model (GLM) with a log link was employed</w:t>
+        <w:t xml:space="preserve"> ants' epigaeic activity, including abundance, richness, evenness, dominance, Simpson’s, and Shannon-Wiener H′, were computed using PAST software (version 4.13). To assess the impact of the waiting period on these indices, a General</w:t>
+      </w:r>
+      <w:r>
+        <w:rPr>
+          <w:rFonts w:hint="default" w:ascii="Times New Roman" w:hAnsi="Times New Roman" w:eastAsia="Times New Roman"/>
+          <w:sz w:val="24"/>
+          <w:szCs w:val="24"/>
+          <w:lang w:val="en-US"/>
+        </w:rPr>
+        <w:t>ized</w:t>
+      </w:r>
+      <w:r>
+        <w:rPr>
+          <w:rFonts w:hint="default" w:ascii="Times New Roman" w:hAnsi="Times New Roman" w:eastAsia="Times New Roman"/>
+          <w:sz w:val="24"/>
+          <w:szCs w:val="24"/>
+        </w:rPr>
+        <w:t xml:space="preserve"> Linear Model (GLM) with a log link was employed</w:t>
       </w:r>
       <w:r>
         <w:rPr>
@@ -197,17 +214,7 @@
           <w:sz w:val="24"/>
           <w:szCs w:val="24"/>
         </w:rPr>
-        <w:t xml:space="preserve">Shannon and Simpson's diversity indices encountered </w:t>
-      </w:r>
-      <w:bookmarkStart w:id="1" w:name="_GoBack"/>
-      <w:bookmarkEnd w:id="1"/>
-      <w:r>
-        <w:rPr>
-          <w:rFonts w:hint="default" w:ascii="Times New Roman" w:hAnsi="Times New Roman" w:eastAsia="Times New Roman"/>
-          <w:sz w:val="24"/>
-          <w:szCs w:val="24"/>
-        </w:rPr>
-        <w:t xml:space="preserve">computational challenges in the </w:t>
+        <w:t xml:space="preserve">Shannon and Simpson's diversity indices encountered computational challenges in the </w:t>
       </w:r>
       <w:r>
         <w:rPr>
@@ -359,9 +366,10 @@
         <w:spacing w:line="480" w:lineRule="auto"/>
         <w:jc w:val="both"/>
         <w:rPr>
-          <w:rFonts w:ascii="Times New Roman" w:hAnsi="Times New Roman" w:eastAsia="Times New Roman" w:cs="Times New Roman"/>
+          <w:rFonts w:hint="default" w:ascii="Times New Roman" w:hAnsi="Times New Roman" w:eastAsia="Times New Roman" w:cs="Times New Roman"/>
           <w:sz w:val="24"/>
           <w:szCs w:val="24"/>
+          <w:lang w:val="en-US"/>
         </w:rPr>
       </w:pPr>
     </w:p>
@@ -378,6 +386,8 @@
       <w:r>
         <w:rPr>
           <w:rFonts w:ascii="Times New Roman" w:hAnsi="Times New Roman" w:eastAsia="Times New Roman" w:cs="Times New Roman"/>
+          <w:b/>
+          <w:bCs/>
           <w:sz w:val="24"/>
           <w:szCs w:val="24"/>
         </w:rPr>
@@ -389,6 +399,296 @@
         <w:spacing w:line="480" w:lineRule="auto"/>
         <w:jc w:val="both"/>
         <w:rPr>
+          <w:rFonts w:hint="default" w:ascii="Times New Roman" w:hAnsi="Times New Roman" w:eastAsia="Times New Roman"/>
+          <w:sz w:val="24"/>
+          <w:szCs w:val="24"/>
+        </w:rPr>
+      </w:pPr>
+      <w:r>
+        <w:rPr>
+          <w:rFonts w:hint="default" w:ascii="Times New Roman" w:hAnsi="Times New Roman" w:eastAsia="Times New Roman"/>
+          <w:sz w:val="24"/>
+          <w:szCs w:val="24"/>
+        </w:rPr>
+        <w:t xml:space="preserve">A total of 2,593 individual ants, representing diverse species such as Camponatus vividus, Paltothyreus tarsatus, Tetramorium species, Odontomachus troglodytes, and others, were collected across three sampling periods, with 996 ants in the initial period, 1,140 ants in the second, and 457 ants in the third. The other species are Pheidole welgelegenensis, Nylanderia jaegerskioeldi, Crematogaster species, Monomorium cf. salomonis, Ph. megacephala, Adelomyrmex sp., Anomychomyrma sp., Monomorium species, Austromorium sp., Tetramorium sericeiventre, Loweriella sp., and seven other unidentified morphospecies of ants. </w:t>
+      </w:r>
+    </w:p>
+    <w:p>
+      <w:pPr>
+        <w:spacing w:line="480" w:lineRule="auto"/>
+        <w:jc w:val="both"/>
+        <w:rPr>
+          <w:rFonts w:ascii="Times New Roman" w:hAnsi="Times New Roman" w:eastAsia="Times New Roman" w:cs="Times New Roman"/>
+          <w:sz w:val="24"/>
+          <w:szCs w:val="24"/>
+        </w:rPr>
+      </w:pPr>
+      <w:r>
+        <w:rPr>
+          <w:rFonts w:hint="default" w:ascii="Times New Roman" w:hAnsi="Times New Roman" w:eastAsia="Times New Roman"/>
+          <w:sz w:val="24"/>
+          <w:szCs w:val="24"/>
+        </w:rPr>
+        <w:t xml:space="preserve">Ant abundances were relatively high in the first two sampling periods, with medians of 79.5 ±32.68 and 79.5 ±49.27 but decreased to 33.0 ±12.27 in the third period with the longest waiting period (Fig 1a). </w:t>
+      </w:r>
+      <w:r>
+        <w:rPr>
+          <w:rFonts w:hint="default" w:ascii="Times New Roman" w:hAnsi="Times New Roman" w:eastAsia="Times New Roman"/>
+          <w:sz w:val="24"/>
+          <w:szCs w:val="24"/>
+          <w:lang w:val="en-US"/>
+        </w:rPr>
+        <w:t>S</w:t>
+      </w:r>
+      <w:r>
+        <w:rPr>
+          <w:rFonts w:hint="default" w:ascii="Times New Roman" w:hAnsi="Times New Roman" w:eastAsia="Times New Roman"/>
+          <w:sz w:val="24"/>
+          <w:szCs w:val="24"/>
+        </w:rPr>
+        <w:t>ignificantly (p &gt; 0.05) differences were observed in ant abundance between the first and second sampling period; however, there was significant reduction and stability from the first sampling days of the last period, which had relatively more catches with higher abundance compared to others within the same sampling period (Fig. 1a). Species dominance decreased with increasing waiting period (Fig. 1b) but slightly peaked during the second sampling period (0.56±0.24) (Fig. 1b). However, the last period showed significantly (p &lt; 0.05) lower dominance than the preceding periods. Contrastingly, species evenness generally increased across the three sampling periods (Fig. 1c) as the sampling days progressed, although the second sampling period had a lower index (Fig. 1c). In terms of the sampling periods, Shannon and Simpson’s indices were significantly higher in the last sampling period than the initial two sampling periods (Fig. 1d &amp; 1e).</w:t>
+      </w:r>
+    </w:p>
+    <w:p>
+      <w:pPr>
+        <w:spacing w:line="480" w:lineRule="auto"/>
+        <w:jc w:val="both"/>
+        <w:rPr>
+          <w:rFonts w:hint="default" w:ascii="Times New Roman" w:hAnsi="Times New Roman" w:eastAsia="Times New Roman" w:cs="Times New Roman"/>
+          <w:sz w:val="24"/>
+          <w:szCs w:val="24"/>
+          <w:lang w:val="en-US"/>
+        </w:rPr>
+      </w:pPr>
+      <w:r>
+        <w:rPr>
+          <w:rFonts w:hint="default" w:ascii="Times New Roman" w:hAnsi="Times New Roman" w:eastAsia="Times New Roman" w:cs="Times New Roman"/>
+          <w:sz w:val="24"/>
+          <w:szCs w:val="24"/>
+          <w:lang w:val="en-US"/>
+        </w:rPr>
+        <w:drawing>
+          <wp:inline distT="0" distB="0" distL="114300" distR="114300">
+            <wp:extent cx="5941060" cy="4029075"/>
+            <wp:effectExtent l="0" t="0" r="2540" b="9525"/>
+            <wp:docPr id="1" name="Picture 1" descr="periods sig"/>
+            <wp:cNvGraphicFramePr>
+              <a:graphicFrameLocks xmlns:a="http://schemas.openxmlformats.org/drawingml/2006/main" noChangeAspect="1"/>
+            </wp:cNvGraphicFramePr>
+            <a:graphic xmlns:a="http://schemas.openxmlformats.org/drawingml/2006/main">
+              <a:graphicData uri="http://schemas.openxmlformats.org/drawingml/2006/picture">
+                <pic:pic xmlns:pic="http://schemas.openxmlformats.org/drawingml/2006/picture">
+                  <pic:nvPicPr>
+                    <pic:cNvPr id="1" name="Picture 1" descr="periods sig"/>
+                    <pic:cNvPicPr>
+                      <a:picLocks noChangeAspect="1"/>
+                    </pic:cNvPicPr>
+                  </pic:nvPicPr>
+                  <pic:blipFill>
+                    <a:blip r:embed="rId6"/>
+                    <a:stretch>
+                      <a:fillRect/>
+                    </a:stretch>
+                  </pic:blipFill>
+                  <pic:spPr>
+                    <a:xfrm>
+                      <a:off x="0" y="0"/>
+                      <a:ext cx="5941060" cy="4029075"/>
+                    </a:xfrm>
+                    <a:prstGeom prst="rect">
+                      <a:avLst/>
+                    </a:prstGeom>
+                  </pic:spPr>
+                </pic:pic>
+              </a:graphicData>
+            </a:graphic>
+          </wp:inline>
+        </w:drawing>
+      </w:r>
+    </w:p>
+    <w:p>
+      <w:pPr>
+        <w:pStyle w:val="5"/>
+        <w:jc w:val="both"/>
+      </w:pPr>
+      <w:r>
+        <w:t>F</w:t>
+      </w:r>
+      <w:r>
+        <w:rPr>
+          <w:lang w:val="en-US"/>
+        </w:rPr>
+        <w:t>igure</w:t>
+      </w:r>
+      <w:r>
+        <w:t xml:space="preserve"> 1: </w:t>
+      </w:r>
+      <w:r>
+        <w:rPr>
+          <w:lang w:val="en-US"/>
+        </w:rPr>
+        <w:t>The distribution of epigaeic ants in pitfall traps among three distinct sampling periods as shown for (A) species abundance, (B) dominance, (C) evenness, (D) Shannon H index and (E) Simpson’s index. Any box plots followed by the same letter above them are not significantly (</w:t>
+      </w:r>
+      <w:r>
+        <w:rPr>
+          <w:i/>
+          <w:iCs/>
+          <w:lang w:val="en-US"/>
+        </w:rPr>
+        <w:t xml:space="preserve">p </w:t>
+      </w:r>
+      <w:r>
+        <w:rPr>
+          <w:lang w:val="en-US"/>
+        </w:rPr>
+        <w:t>&gt; 0.05) differen</w:t>
+      </w:r>
+      <w:r>
+        <w:rPr>
+          <w:rFonts w:hint="default"/>
+          <w:lang w:val="en-US"/>
+        </w:rPr>
+        <w:t>t</w:t>
+      </w:r>
+      <w:r>
+        <w:rPr>
+          <w:lang w:val="en-US"/>
+        </w:rPr>
+        <w:t>.</w:t>
+      </w:r>
+    </w:p>
+    <w:p>
+      <w:pPr>
+        <w:spacing w:line="480" w:lineRule="auto"/>
+        <w:jc w:val="both"/>
+        <w:rPr>
+          <w:rFonts w:ascii="Times New Roman" w:hAnsi="Times New Roman" w:eastAsia="Times New Roman" w:cs="Times New Roman"/>
+          <w:sz w:val="24"/>
+          <w:szCs w:val="24"/>
+        </w:rPr>
+      </w:pPr>
+    </w:p>
+    <w:p>
+      <w:pPr>
+        <w:spacing w:line="480" w:lineRule="auto"/>
+        <w:jc w:val="both"/>
+        <w:rPr>
+          <w:rFonts w:ascii="Times New Roman" w:hAnsi="Times New Roman" w:eastAsia="Times New Roman" w:cs="Times New Roman"/>
+          <w:sz w:val="24"/>
+          <w:szCs w:val="24"/>
+        </w:rPr>
+      </w:pPr>
+    </w:p>
+    <w:p>
+      <w:pPr>
+        <w:spacing w:line="480" w:lineRule="auto"/>
+        <w:jc w:val="both"/>
+        <w:rPr>
+          <w:rFonts w:hint="default" w:ascii="Times New Roman" w:hAnsi="Times New Roman" w:eastAsia="Times New Roman" w:cs="Times New Roman"/>
+          <w:sz w:val="24"/>
+          <w:szCs w:val="24"/>
+          <w:lang w:val="en-US"/>
+        </w:rPr>
+      </w:pPr>
+      <w:r>
+        <w:rPr>
+          <w:rFonts w:hint="default" w:ascii="Times New Roman" w:hAnsi="Times New Roman" w:eastAsia="Times New Roman" w:cs="Times New Roman"/>
+          <w:sz w:val="24"/>
+          <w:szCs w:val="24"/>
+          <w:lang w:val="en-US"/>
+        </w:rPr>
+        <w:drawing>
+          <wp:inline distT="0" distB="0" distL="114300" distR="114300">
+            <wp:extent cx="5942965" cy="3698240"/>
+            <wp:effectExtent l="0" t="0" r="635" b="16510"/>
+            <wp:docPr id="2" name="Picture 2" descr="days"/>
+            <wp:cNvGraphicFramePr>
+              <a:graphicFrameLocks xmlns:a="http://schemas.openxmlformats.org/drawingml/2006/main" noChangeAspect="1"/>
+            </wp:cNvGraphicFramePr>
+            <a:graphic xmlns:a="http://schemas.openxmlformats.org/drawingml/2006/main">
+              <a:graphicData uri="http://schemas.openxmlformats.org/drawingml/2006/picture">
+                <pic:pic xmlns:pic="http://schemas.openxmlformats.org/drawingml/2006/picture">
+                  <pic:nvPicPr>
+                    <pic:cNvPr id="2" name="Picture 2" descr="days"/>
+                    <pic:cNvPicPr>
+                      <a:picLocks noChangeAspect="1"/>
+                    </pic:cNvPicPr>
+                  </pic:nvPicPr>
+                  <pic:blipFill>
+                    <a:blip r:embed="rId7"/>
+                    <a:stretch>
+                      <a:fillRect/>
+                    </a:stretch>
+                  </pic:blipFill>
+                  <pic:spPr>
+                    <a:xfrm>
+                      <a:off x="0" y="0"/>
+                      <a:ext cx="5942965" cy="3698240"/>
+                    </a:xfrm>
+                    <a:prstGeom prst="rect">
+                      <a:avLst/>
+                    </a:prstGeom>
+                  </pic:spPr>
+                </pic:pic>
+              </a:graphicData>
+            </a:graphic>
+          </wp:inline>
+        </w:drawing>
+      </w:r>
+    </w:p>
+    <w:p>
+      <w:pPr>
+        <w:pStyle w:val="5"/>
+        <w:jc w:val="both"/>
+        <w:rPr>
+          <w:rFonts w:hint="default"/>
+          <w:lang w:val="en-US"/>
+        </w:rPr>
+      </w:pPr>
+      <w:r>
+        <w:t>F</w:t>
+      </w:r>
+      <w:r>
+        <w:rPr>
+          <w:lang w:val="en-US"/>
+        </w:rPr>
+        <w:t>igure</w:t>
+      </w:r>
+      <w:r>
+        <w:t xml:space="preserve"> 1: </w:t>
+      </w:r>
+      <w:r>
+        <w:rPr>
+          <w:lang w:val="en-US"/>
+        </w:rPr>
+        <w:t xml:space="preserve">The distribution of epigaeic ants in pitfall traps among three distinct sampling periods as shown for (A) species abundance, (B) dominance, (C) evenness, (D) Shannon H index and (E) Simpson’s index. </w:t>
+      </w:r>
+      <w:r>
+        <w:rPr>
+          <w:rFonts w:hint="default"/>
+          <w:lang w:val="en-US"/>
+        </w:rPr>
+        <w:t xml:space="preserve"> Coloured dots represent diversity index of ants in each pitfall trap (Red; pitfall traps 1-12, green: pitfall trap 13-24, blue: pitfall traps 25-36). Dark Smooth Spline line show trend in ant collection (computed in Rs lm looese)</w:t>
+      </w:r>
+      <w:bookmarkStart w:id="1" w:name="_GoBack"/>
+      <w:bookmarkEnd w:id="1"/>
+    </w:p>
+    <w:p>
+      <w:pPr>
+        <w:spacing w:line="480" w:lineRule="auto"/>
+        <w:jc w:val="both"/>
+        <w:rPr>
+          <w:rFonts w:ascii="Times New Roman" w:hAnsi="Times New Roman" w:eastAsia="Times New Roman" w:cs="Times New Roman"/>
+          <w:sz w:val="24"/>
+          <w:szCs w:val="24"/>
+        </w:rPr>
+      </w:pPr>
+    </w:p>
+    <w:p>
+      <w:pPr>
+        <w:spacing w:line="480" w:lineRule="auto"/>
+        <w:jc w:val="both"/>
+        <w:rPr>
           <w:rFonts w:ascii="Times New Roman" w:hAnsi="Times New Roman" w:eastAsia="Times New Roman" w:cs="Times New Roman"/>
           <w:sz w:val="24"/>
           <w:szCs w:val="24"/>
@@ -405,7 +705,7 @@
     </w:p>
     <w:tbl>
       <w:tblPr>
-        <w:tblStyle w:val="5"/>
+        <w:tblStyle w:val="6"/>
         <w:tblW w:w="0" w:type="auto"/>
         <w:tblInd w:w="0" w:type="dxa"/>
         <w:tblBorders>
@@ -1992,7 +2292,7 @@
     </w:p>
     <w:tbl>
       <w:tblPr>
-        <w:tblStyle w:val="5"/>
+        <w:tblStyle w:val="6"/>
         <w:tblW w:w="0" w:type="auto"/>
         <w:tblInd w:w="0" w:type="dxa"/>
         <w:tblBorders>
@@ -4571,7 +4871,7 @@
     </w:p>
     <w:tbl>
       <w:tblPr>
-        <w:tblStyle w:val="5"/>
+        <w:tblStyle w:val="6"/>
         <w:tblW w:w="0" w:type="auto"/>
         <w:tblInd w:w="0" w:type="dxa"/>
         <w:tblBorders>
@@ -4608,6 +4908,12 @@
             <w:insideH w:val="single" w:color="auto" w:sz="4" w:space="0"/>
             <w:insideV w:val="single" w:color="auto" w:sz="4" w:space="0"/>
           </w:tblBorders>
+          <w:tblCellMar>
+            <w:top w:w="0" w:type="dxa"/>
+            <w:left w:w="108" w:type="dxa"/>
+            <w:bottom w:w="0" w:type="dxa"/>
+            <w:right w:w="108" w:type="dxa"/>
+          </w:tblCellMar>
         </w:tblPrEx>
         <w:tc>
           <w:tcPr>
@@ -7188,7 +7494,7 @@
       </w:r>
       <w:r>
         <w:rPr>
-          <w:rStyle w:val="7"/>
+          <w:rStyle w:val="8"/>
           <w:rFonts w:ascii="Lucida Console" w:hAnsi="Lucida Console"/>
           <w:color w:val="E6E1DC"/>
         </w:rPr>
@@ -7226,7 +7532,7 @@
       </w:r>
       <w:r>
         <w:rPr>
-          <w:rStyle w:val="7"/>
+          <w:rStyle w:val="8"/>
           <w:rFonts w:ascii="Lucida Console" w:hAnsi="Lucida Console"/>
           <w:color w:val="E6E1DC"/>
         </w:rPr>
@@ -7264,7 +7570,7 @@
       </w:r>
       <w:r>
         <w:rPr>
-          <w:rStyle w:val="7"/>
+          <w:rStyle w:val="8"/>
           <w:rFonts w:ascii="Lucida Console" w:hAnsi="Lucida Console"/>
           <w:color w:val="E6E1DC"/>
         </w:rPr>
@@ -7302,7 +7608,7 @@
       </w:r>
       <w:r>
         <w:rPr>
-          <w:rStyle w:val="7"/>
+          <w:rStyle w:val="8"/>
           <w:rFonts w:ascii="Lucida Console" w:hAnsi="Lucida Console"/>
           <w:color w:val="E6E1DC"/>
         </w:rPr>
@@ -7505,7 +7811,7 @@
     <w:lsdException w:uiPriority="99" w:name="Document Map"/>
     <w:lsdException w:uiPriority="99" w:name="Plain Text"/>
     <w:lsdException w:uiPriority="99" w:name="E-mail Signature"/>
-    <w:lsdException w:uiPriority="99" w:name="Normal (Web)"/>
+    <w:lsdException w:uiPriority="99" w:semiHidden="0" w:name="Normal (Web)"/>
     <w:lsdException w:uiPriority="99" w:name="HTML Acronym"/>
     <w:lsdException w:uiPriority="99" w:name="HTML Address"/>
     <w:lsdException w:uiPriority="99" w:name="HTML Cite"/>
@@ -7701,7 +8007,7 @@
   <w:style w:type="paragraph" w:styleId="4">
     <w:name w:val="HTML Preformatted"/>
     <w:basedOn w:val="1"/>
-    <w:link w:val="6"/>
+    <w:link w:val="7"/>
     <w:semiHidden/>
     <w:unhideWhenUsed/>
     <w:uiPriority w:val="99"/>
@@ -7734,7 +8040,22 @@
       <w14:ligatures w14:val="none"/>
     </w:rPr>
   </w:style>
-  <w:style w:type="table" w:styleId="5">
+  <w:style w:type="paragraph" w:styleId="5">
+    <w:name w:val="Normal (Web)"/>
+    <w:basedOn w:val="1"/>
+    <w:unhideWhenUsed/>
+    <w:uiPriority w:val="99"/>
+    <w:pPr>
+      <w:spacing w:before="100" w:beforeAutospacing="1" w:after="100" w:afterAutospacing="1" w:line="240" w:lineRule="auto"/>
+    </w:pPr>
+    <w:rPr>
+      <w:rFonts w:ascii="Times New Roman" w:hAnsi="Times New Roman" w:eastAsia="Times New Roman" w:cs="Times New Roman"/>
+      <w:sz w:val="24"/>
+      <w:szCs w:val="24"/>
+      <w:lang w:val="zh-CN" w:eastAsia="zh-CN"/>
+    </w:rPr>
+  </w:style>
+  <w:style w:type="table" w:styleId="6">
     <w:name w:val="Table Grid"/>
     <w:basedOn w:val="3"/>
     <w:uiPriority w:val="39"/>
@@ -7749,7 +8070,7 @@
       </w:tblBorders>
     </w:tblPr>
   </w:style>
-  <w:style w:type="character" w:customStyle="1" w:styleId="6">
+  <w:style w:type="character" w:customStyle="1" w:styleId="7">
     <w:name w:val="HTML Preformatted Char"/>
     <w:basedOn w:val="2"/>
     <w:link w:val="4"/>
@@ -7759,7 +8080,7 @@
       <w:rFonts w:ascii="Courier New" w:hAnsi="Courier New" w:eastAsia="Times New Roman" w:cs="Courier New"/>
     </w:rPr>
   </w:style>
-  <w:style w:type="character" w:customStyle="1" w:styleId="7">
+  <w:style w:type="character" w:customStyle="1" w:styleId="8">
     <w:name w:val="gnvwddmdn3b"/>
     <w:basedOn w:val="2"/>
     <w:uiPriority w:val="0"/>

</xml_diff>